<commit_message>
added list of contributions
</commit_message>
<xml_diff>
--- a/abstract.docx
+++ b/abstract.docx
@@ -95,6 +95,90 @@
     <w:p>
       <w:r>
         <w:t>The contributions of this thesis represent advancements in radiotherapy dosimetry, paving the way for the development of a fully automated, clinically dependent treatment planning system designed to operate with minimal human intervention. These innovations could enhance clinical workflows and improve patient outcomes, making radiotherapy more efficient and effective.</w:t>
+      </w:r>
+    </w:p>
+    <w:p/>
+    <w:p/>
+    <w:p>
+      <w:pPr>
+        <w:jc w:val="left"/>
+      </w:pPr>
+      <w:r>
+        <w:br w:type="page"/>
+      </w:r>
+    </w:p>
+    <w:p>
+      <w:pPr>
+        <w:pStyle w:val="Heading3"/>
+      </w:pPr>
+      <w:r>
+        <w:lastRenderedPageBreak/>
+        <w:t>Contributions</w:t>
+      </w:r>
+      <w:r>
+        <w:t>:</w:t>
+      </w:r>
+    </w:p>
+    <w:p/>
+    <w:p>
+      <w:pPr>
+        <w:pStyle w:val="Heading4"/>
+      </w:pPr>
+      <w:r>
+        <w:t xml:space="preserve"> </w:t>
+      </w:r>
+      <w:proofErr w:type="spellStart"/>
+      <w:r>
+        <w:t>ArXiV</w:t>
+      </w:r>
+      <w:proofErr w:type="spellEnd"/>
+      <w:r>
+        <w:t>: Radiotherapy Dosimetry: A Review on Open-Source Optimizer</w:t>
+      </w:r>
+    </w:p>
+    <w:p/>
+    <w:p>
+      <w:pPr>
+        <w:pStyle w:val="Heading4"/>
+      </w:pPr>
+      <w:r>
+        <w:t>ESTRO: A Novel Framework for Multi-Objective Optimization and Robust Plan Selection Using Graph Theory</w:t>
+      </w:r>
+    </w:p>
+    <w:p/>
+    <w:p>
+      <w:pPr>
+        <w:pStyle w:val="Heading4"/>
+      </w:pPr>
+      <w:r>
+        <w:t>SFPM: Dose Volume Histograms Guided Deep Dose Predictions</w:t>
+      </w:r>
+    </w:p>
+    <w:p/>
+    <w:p>
+      <w:pPr>
+        <w:pStyle w:val="Heading4"/>
+      </w:pPr>
+      <w:r>
+        <w:t>AIME: Radiotherapy Dose Optimization via Clinical Knowledge Based Reinforcement Learning (full paper coming soon)</w:t>
+      </w:r>
+    </w:p>
+    <w:p/>
+    <w:p>
+      <w:pPr>
+        <w:pStyle w:val="Heading4"/>
+      </w:pPr>
+      <w:r>
+        <w:t>ASTRO: Clinically Dependent Fully Automatic Treatment Planning System</w:t>
+      </w:r>
+    </w:p>
+    <w:p/>
+    <w:p>
+      <w:pPr>
+        <w:pStyle w:val="Heading4"/>
+      </w:pPr>
+      <w:r>
+        <w:t>SFRO: Attention Mechanism on Dose-Volume Histograms for Deep Dose Predictions</w:t>
       </w:r>
     </w:p>
     <w:p/>

</xml_diff>

<commit_message>
added quick summary of contributions
</commit_message>
<xml_diff>
--- a/abstract.docx
+++ b/abstract.docx
@@ -33,35 +33,17 @@
         <w:pStyle w:val="Heading2"/>
       </w:pPr>
       <w:r>
-        <w:t xml:space="preserve">Paul Dubois, Pascal </w:t>
-      </w:r>
-      <w:proofErr w:type="spellStart"/>
-      <w:r>
-        <w:t>Fenogliet</w:t>
+        <w:t>Paul Dubois, Pascal Fenogliet</w:t>
       </w:r>
       <w:r>
         <w:t>to</w:t>
       </w:r>
-      <w:proofErr w:type="spellEnd"/>
       <w:r>
         <w:t xml:space="preserve">, </w:t>
       </w:r>
       <w:r>
-        <w:t xml:space="preserve">Paul-Henry </w:t>
-      </w:r>
-      <w:proofErr w:type="spellStart"/>
-      <w:r>
-        <w:t>Cournède</w:t>
-      </w:r>
-      <w:proofErr w:type="spellEnd"/>
-      <w:r>
-        <w:t xml:space="preserve">, Nikos </w:t>
-      </w:r>
-      <w:proofErr w:type="spellStart"/>
-      <w:r>
-        <w:t>Paragios</w:t>
-      </w:r>
-      <w:proofErr w:type="spellEnd"/>
+        <w:t>Paul-Henry Cournède, Nikos Paragios</w:t>
+      </w:r>
     </w:p>
     <w:p/>
     <w:p>
@@ -123,65 +105,117 @@
     <w:p>
       <w:pPr>
         <w:pStyle w:val="Heading4"/>
-      </w:pPr>
-      <w:r>
-        <w:t xml:space="preserve"> </w:t>
-      </w:r>
-      <w:proofErr w:type="spellStart"/>
-      <w:r>
-        <w:t>ArXiV</w:t>
-      </w:r>
-      <w:proofErr w:type="spellEnd"/>
-      <w:r>
-        <w:t>: Radiotherapy Dosimetry: A Review on Open-Source Optimizer</w:t>
-      </w:r>
-    </w:p>
-    <w:p/>
+        <w:rPr>
+          <w:rFonts w:eastAsiaTheme="minorHAnsi"/>
+        </w:rPr>
+      </w:pPr>
+      <w:r>
+        <w:rPr>
+          <w:rFonts w:eastAsiaTheme="minorHAnsi"/>
+        </w:rPr>
+        <w:t>ArXiV: Radiotherapy Dosimetry: A Review on Open-Source Optimizer</w:t>
+      </w:r>
+    </w:p>
+    <w:p>
+      <w:r>
+        <w:t>This study evaluates the performance of various state-of-the-art open-source optimizers for radiotherapy dosimetry. Newton CG and LBFGS were the most efficient. These insights help guide the selection of optimization tools for more efficient cancer treatment planning.</w:t>
+      </w:r>
+    </w:p>
     <w:p>
       <w:pPr>
         <w:pStyle w:val="Heading4"/>
-      </w:pPr>
-      <w:r>
+        <w:rPr>
+          <w:rFonts w:eastAsiaTheme="minorHAnsi"/>
+        </w:rPr>
+      </w:pPr>
+      <w:r>
+        <w:rPr>
+          <w:rFonts w:eastAsiaTheme="minorHAnsi"/>
+        </w:rPr>
         <w:t>ESTRO: A Novel Framework for Multi-Objective Optimization and Robust Plan Selection Using Graph Theory</w:t>
       </w:r>
     </w:p>
-    <w:p/>
+    <w:p>
+      <w:r>
+        <w:t>This study presents an innovative framework for optimizing radiotherapy dose distribution by generating and clustering multiple treatment plans with randomized constraint weights. The new proposed framework clusters plans based on dose-volume histogram similarities, which carry most of the clinical meaning.</w:t>
+      </w:r>
+    </w:p>
     <w:p>
       <w:pPr>
         <w:pStyle w:val="Heading4"/>
-      </w:pPr>
-      <w:r>
+        <w:rPr>
+          <w:rFonts w:eastAsiaTheme="minorHAnsi"/>
+        </w:rPr>
+      </w:pPr>
+      <w:r>
+        <w:rPr>
+          <w:rFonts w:eastAsiaTheme="minorHAnsi"/>
+        </w:rPr>
+        <w:t>AIME: Radiotherapy Dose Optimization via Clinical Knowledge-Based Reinforcement Learning</w:t>
+      </w:r>
+    </w:p>
+    <w:p>
+      <w:r>
+        <w:t>This research introduces a deep learning framework for automating radiotherapy treatment planning by training a reinforcement learning agent to mimic dose distributions from past cases. This method represents a first step towards fully automated, human-less treatment planning systems by navigating towards clinically acceptable solutions based on human planners' optimal dose plans.</w:t>
+      </w:r>
+    </w:p>
+    <w:p>
+      <w:pPr>
+        <w:pStyle w:val="Heading4"/>
+        <w:rPr>
+          <w:rFonts w:eastAsiaTheme="minorHAnsi"/>
+        </w:rPr>
+      </w:pPr>
+      <w:r>
+        <w:rPr>
+          <w:rFonts w:eastAsiaTheme="minorHAnsi"/>
+        </w:rPr>
+        <w:t>ASTRO: Clinically Dependent Fully Automatic Treatment Planning System</w:t>
+      </w:r>
+    </w:p>
+    <w:p>
+      <w:r>
+        <w:t>This study demonstrates the potential of training reinforcement learning (RL) agents to mimic human-optimized radiotherapy plans by leveraging past clinical dose data, tailored to specific clinic guidelines. The results suggest that a fully automated treatment planning system (TPS) can be customized for each clinic's practices, improving the feasibility and adoption of automated TPS in clinical settings.</w:t>
+      </w:r>
+    </w:p>
+    <w:p>
+      <w:pPr>
+        <w:pStyle w:val="Heading4"/>
+        <w:rPr>
+          <w:rFonts w:eastAsiaTheme="minorHAnsi"/>
+        </w:rPr>
+      </w:pPr>
+      <w:r>
+        <w:rPr>
+          <w:rFonts w:eastAsiaTheme="minorHAnsi"/>
+        </w:rPr>
         <w:t>SFPM: Dose Volume Histograms Guided Deep Dose Predictions</w:t>
       </w:r>
     </w:p>
-    <w:p/>
+    <w:p>
+      <w:r>
+        <w:t>This study presents a deep-learning model incorporating Dose-Volume Histograms (DVHs) into radiotherapy dose prediction. By integrating target DVH into the model's input, the same model can generate deep doses following a clinical guideline. This technique enables a new workflow where a template of DVHs is used for each clinic, and dosimetrists can fine-tune the target DVHs if needed.</w:t>
+      </w:r>
+    </w:p>
     <w:p>
       <w:pPr>
         <w:pStyle w:val="Heading4"/>
-      </w:pPr>
-      <w:r>
-        <w:t>AIME: Radiotherapy Dose Optimization via Clinical Knowledge Based Reinforcement Learning (full paper coming soon)</w:t>
-      </w:r>
-    </w:p>
-    <w:p/>
-    <w:p>
-      <w:pPr>
-        <w:pStyle w:val="Heading4"/>
-      </w:pPr>
-      <w:r>
-        <w:t>ASTRO: Clinically Dependent Fully Automatic Treatment Planning System</w:t>
-      </w:r>
-    </w:p>
-    <w:p/>
-    <w:p>
-      <w:pPr>
-        <w:pStyle w:val="Heading4"/>
-      </w:pPr>
-      <w:r>
+        <w:rPr>
+          <w:rFonts w:eastAsiaTheme="minorHAnsi"/>
+        </w:rPr>
+      </w:pPr>
+      <w:r>
+        <w:rPr>
+          <w:rFonts w:eastAsiaTheme="minorHAnsi"/>
+        </w:rPr>
         <w:t>SFRO: Attention Mechanism on Dose-Volume Histograms for Deep Dose Predictions</w:t>
       </w:r>
     </w:p>
-    <w:p/>
+    <w:p>
+      <w:r>
+        <w:t>This study introduces a new approach for radiotherapy dose prediction by incorporating Dose-Volume Histograms (DVHs) into deep learning models using an attention mechanism. This approach slightly improves dose prediction accuracy.</w:t>
+      </w:r>
+    </w:p>
     <w:p/>
     <w:sectPr>
       <w:pgSz w:w="12240" w:h="15840"/>
@@ -191,6 +225,163 @@
     </w:sectPr>
   </w:body>
 </w:document>
+</file>
+
+<file path=word/numbering.xml><?xml version="1.0" encoding="utf-8"?>
+<w:numbering xmlns:wpc="http://schemas.microsoft.com/office/word/2010/wordprocessingCanvas" xmlns:cx="http://schemas.microsoft.com/office/drawing/2014/chartex" xmlns:cx1="http://schemas.microsoft.com/office/drawing/2015/9/8/chartex" xmlns:cx2="http://schemas.microsoft.com/office/drawing/2015/10/21/chartex" xmlns:cx3="http://schemas.microsoft.com/office/drawing/2016/5/9/chartex" xmlns:cx4="http://schemas.microsoft.com/office/drawing/2016/5/10/chartex" xmlns:cx5="http://schemas.microsoft.com/office/drawing/2016/5/11/chartex" xmlns:cx6="http://schemas.microsoft.com/office/drawing/2016/5/12/chartex" xmlns:cx7="http://schemas.microsoft.com/office/drawing/2016/5/13/chartex" xmlns:cx8="http://schemas.microsoft.com/office/drawing/2016/5/14/chartex" xmlns:mc="http://schemas.openxmlformats.org/markup-compatibility/2006" xmlns:aink="http://schemas.microsoft.com/office/drawing/2016/ink" xmlns:am3d="http://schemas.microsoft.com/office/drawing/2017/model3d" xmlns:o="urn:schemas-microsoft-com:office:office" xmlns:oel="http://schemas.microsoft.com/office/2019/extlst" xmlns:r="http://schemas.openxmlformats.org/officeDocument/2006/relationships" xmlns:m="http://schemas.openxmlformats.org/officeDocument/2006/math" xmlns:v="urn:schemas-microsoft-com:vml" xmlns:wp14="http://schemas.microsoft.com/office/word/2010/wordprocessingDrawing" xmlns:wp="http://schemas.openxmlformats.org/drawingml/2006/wordprocessingDrawing" xmlns:w10="urn:schemas-microsoft-com:office:word" xmlns:w="http://schemas.openxmlformats.org/wordprocessingml/2006/main" xmlns:w14="http://schemas.microsoft.com/office/word/2010/wordml" xmlns:w15="http://schemas.microsoft.com/office/word/2012/wordml" xmlns:w16cex="http://schemas.microsoft.com/office/word/2018/wordml/cex" xmlns:w16cid="http://schemas.microsoft.com/office/word/2016/wordml/cid" xmlns:w16="http://schemas.microsoft.com/office/word/2018/wordml" xmlns:w16du="http://schemas.microsoft.com/office/word/2023/wordml/word16du" xmlns:w16sdtdh="http://schemas.microsoft.com/office/word/2020/wordml/sdtdatahash" xmlns:w16se="http://schemas.microsoft.com/office/word/2015/wordml/symex" xmlns:wpg="http://schemas.microsoft.com/office/word/2010/wordprocessingGroup" xmlns:wpi="http://schemas.microsoft.com/office/word/2010/wordprocessingInk" xmlns:wne="http://schemas.microsoft.com/office/word/2006/wordml" xmlns:wps="http://schemas.microsoft.com/office/word/2010/wordprocessingShape" mc:Ignorable="w14 w15 w16se w16cid w16 w16cex w16sdtdh w16du wp14">
+  <w:abstractNum w:abstractNumId="0" w15:restartNumberingAfterBreak="0">
+    <w:nsid w:val="51F6226F"/>
+    <w:multiLevelType w:val="multilevel"/>
+    <w:tmpl w:val="5A840304"/>
+    <w:lvl w:ilvl="0">
+      <w:start w:val="1"/>
+      <w:numFmt w:val="bullet"/>
+      <w:lvlText w:val="●"/>
+      <w:lvlJc w:val="left"/>
+      <w:pPr>
+        <w:ind w:left="720" w:hanging="360"/>
+      </w:pPr>
+      <w:rPr>
+        <w:strike w:val="0"/>
+        <w:dstrike w:val="0"/>
+        <w:u w:val="none"/>
+        <w:effect w:val="none"/>
+      </w:rPr>
+    </w:lvl>
+    <w:lvl w:ilvl="1">
+      <w:start w:val="1"/>
+      <w:numFmt w:val="bullet"/>
+      <w:lvlText w:val="○"/>
+      <w:lvlJc w:val="left"/>
+      <w:pPr>
+        <w:ind w:left="1440" w:hanging="360"/>
+      </w:pPr>
+      <w:rPr>
+        <w:strike w:val="0"/>
+        <w:dstrike w:val="0"/>
+        <w:u w:val="none"/>
+        <w:effect w:val="none"/>
+      </w:rPr>
+    </w:lvl>
+    <w:lvl w:ilvl="2">
+      <w:start w:val="1"/>
+      <w:numFmt w:val="bullet"/>
+      <w:lvlText w:val="■"/>
+      <w:lvlJc w:val="left"/>
+      <w:pPr>
+        <w:ind w:left="2160" w:hanging="360"/>
+      </w:pPr>
+      <w:rPr>
+        <w:strike w:val="0"/>
+        <w:dstrike w:val="0"/>
+        <w:u w:val="none"/>
+        <w:effect w:val="none"/>
+      </w:rPr>
+    </w:lvl>
+    <w:lvl w:ilvl="3">
+      <w:start w:val="1"/>
+      <w:numFmt w:val="bullet"/>
+      <w:lvlText w:val="●"/>
+      <w:lvlJc w:val="left"/>
+      <w:pPr>
+        <w:ind w:left="2880" w:hanging="360"/>
+      </w:pPr>
+      <w:rPr>
+        <w:strike w:val="0"/>
+        <w:dstrike w:val="0"/>
+        <w:u w:val="none"/>
+        <w:effect w:val="none"/>
+      </w:rPr>
+    </w:lvl>
+    <w:lvl w:ilvl="4">
+      <w:start w:val="1"/>
+      <w:numFmt w:val="bullet"/>
+      <w:lvlText w:val="○"/>
+      <w:lvlJc w:val="left"/>
+      <w:pPr>
+        <w:ind w:left="3600" w:hanging="360"/>
+      </w:pPr>
+      <w:rPr>
+        <w:strike w:val="0"/>
+        <w:dstrike w:val="0"/>
+        <w:u w:val="none"/>
+        <w:effect w:val="none"/>
+      </w:rPr>
+    </w:lvl>
+    <w:lvl w:ilvl="5">
+      <w:start w:val="1"/>
+      <w:numFmt w:val="bullet"/>
+      <w:lvlText w:val="■"/>
+      <w:lvlJc w:val="left"/>
+      <w:pPr>
+        <w:ind w:left="4320" w:hanging="360"/>
+      </w:pPr>
+      <w:rPr>
+        <w:strike w:val="0"/>
+        <w:dstrike w:val="0"/>
+        <w:u w:val="none"/>
+        <w:effect w:val="none"/>
+      </w:rPr>
+    </w:lvl>
+    <w:lvl w:ilvl="6">
+      <w:start w:val="1"/>
+      <w:numFmt w:val="bullet"/>
+      <w:lvlText w:val="●"/>
+      <w:lvlJc w:val="left"/>
+      <w:pPr>
+        <w:ind w:left="5040" w:hanging="360"/>
+      </w:pPr>
+      <w:rPr>
+        <w:strike w:val="0"/>
+        <w:dstrike w:val="0"/>
+        <w:u w:val="none"/>
+        <w:effect w:val="none"/>
+      </w:rPr>
+    </w:lvl>
+    <w:lvl w:ilvl="7">
+      <w:start w:val="1"/>
+      <w:numFmt w:val="bullet"/>
+      <w:lvlText w:val="○"/>
+      <w:lvlJc w:val="left"/>
+      <w:pPr>
+        <w:ind w:left="5760" w:hanging="360"/>
+      </w:pPr>
+      <w:rPr>
+        <w:strike w:val="0"/>
+        <w:dstrike w:val="0"/>
+        <w:u w:val="none"/>
+        <w:effect w:val="none"/>
+      </w:rPr>
+    </w:lvl>
+    <w:lvl w:ilvl="8">
+      <w:start w:val="1"/>
+      <w:numFmt w:val="bullet"/>
+      <w:lvlText w:val="■"/>
+      <w:lvlJc w:val="left"/>
+      <w:pPr>
+        <w:ind w:left="6480" w:hanging="360"/>
+      </w:pPr>
+      <w:rPr>
+        <w:strike w:val="0"/>
+        <w:dstrike w:val="0"/>
+        <w:u w:val="none"/>
+        <w:effect w:val="none"/>
+      </w:rPr>
+    </w:lvl>
+  </w:abstractNum>
+  <w:num w:numId="1" w16cid:durableId="400253704">
+    <w:abstractNumId w:val="0"/>
+    <w:lvlOverride w:ilvl="0"/>
+    <w:lvlOverride w:ilvl="1"/>
+    <w:lvlOverride w:ilvl="2"/>
+    <w:lvlOverride w:ilvl="3"/>
+    <w:lvlOverride w:ilvl="4"/>
+    <w:lvlOverride w:ilvl="5"/>
+    <w:lvlOverride w:ilvl="6"/>
+    <w:lvlOverride w:ilvl="7"/>
+    <w:lvlOverride w:ilvl="8"/>
+  </w:num>
+</w:numbering>
 </file>
 
 <file path=word/styles.xml><?xml version="1.0" encoding="utf-8"?>
@@ -1111,6 +1302,16 @@
       <w:spacing w:val="5"/>
     </w:rPr>
   </w:style>
+  <w:style w:type="paragraph" w:styleId="NoSpacing">
+    <w:name w:val="No Spacing"/>
+    <w:uiPriority w:val="1"/>
+    <w:qFormat/>
+    <w:rsid w:val="00C64FB1"/>
+    <w:pPr>
+      <w:spacing w:after="0" w:line="240" w:lineRule="auto"/>
+      <w:jc w:val="both"/>
+    </w:pPr>
+  </w:style>
 </w:styles>
 </file>
 

</xml_diff>